<commit_message>
Pixel Pro to attend to matching the shade of the color blue to the same color as the 1Gov Portal. Pixel Pro to update the dashboard background image color to match the blue color from the 1Gov Portal. Pixel Pro to ensure when a user’s session times out in Moodle they should be redirected back to the 1Gov Portal. Pixel Pro to add search functionality for super administrator schools list page
</commit_message>
<xml_diff>
--- a/Documentation/MESD Documentation Create School.docx
+++ b/Documentation/MESD Documentation Create School.docx
@@ -776,31 +776,7 @@
           <w:szCs w:val="21"/>
           <w14:ligatures w14:val="none"/>
         </w:rPr>
-        <w:t>RUN =</w:t>
-      </w:r>
-      <w:proofErr w:type="gramStart"/>
-      <w:r>
-        <w:rPr>
-          <w:rFonts w:ascii="Consolas" w:eastAsia="Times New Roman" w:hAnsi="Consolas" w:cs="Times New Roman"/>
-          <w:color w:val="FF7EDB"/>
-          <w:kern w:val="0"/>
-          <w:sz w:val="21"/>
-          <w:szCs w:val="21"/>
-          <w14:ligatures w14:val="none"/>
-        </w:rPr>
-        <w:t>&gt; .</w:t>
-      </w:r>
-      <w:proofErr w:type="gramEnd"/>
-      <w:r>
-        <w:rPr>
-          <w:rFonts w:ascii="Consolas" w:eastAsia="Times New Roman" w:hAnsi="Consolas" w:cs="Times New Roman"/>
-          <w:color w:val="FF7EDB"/>
-          <w:kern w:val="0"/>
-          <w:sz w:val="21"/>
-          <w:szCs w:val="21"/>
-          <w14:ligatures w14:val="none"/>
-        </w:rPr>
-        <w:t>/ generate.sh</w:t>
+        <w:t>RUN =&gt; ./generate.sh</w:t>
       </w:r>
     </w:p>
     <w:p>

</xml_diff>